<commit_message>
fix(be-templates): adapt Verfahrensprogramm template as asked by stefano
</commit_message>
<xml_diff>
--- a/document-merge-service/templatefiles/de-verfahrensprogramm-normal.docx
+++ b/document-merge-service/templatefiles/de-verfahrensprogramm-normal.docx
@@ -6,6 +6,7 @@
       <w:pPr>
         <w:pStyle w:val="Text"/>
         <w:tabs>
+          <w:tab w:val="clear" w:pos="708"/>
           <w:tab w:val="left" w:pos="5670" w:leader="none"/>
         </w:tabs>
         <w:rPr/>
@@ -19,6 +20,7 @@
       <w:pPr>
         <w:pStyle w:val="Text"/>
         <w:tabs>
+          <w:tab w:val="clear" w:pos="708"/>
           <w:tab w:val="left" w:pos="5670" w:leader="none"/>
         </w:tabs>
         <w:rPr/>
@@ -39,6 +41,7 @@
       <w:pPr>
         <w:pStyle w:val="Text"/>
         <w:tabs>
+          <w:tab w:val="clear" w:pos="708"/>
           <w:tab w:val="left" w:pos="5670" w:leader="none"/>
         </w:tabs>
         <w:rPr/>
@@ -53,6 +56,7 @@
       <w:pPr>
         <w:pStyle w:val="Text"/>
         <w:tabs>
+          <w:tab w:val="clear" w:pos="708"/>
           <w:tab w:val="left" w:pos="5670" w:leader="none"/>
         </w:tabs>
         <w:rPr/>
@@ -67,6 +71,7 @@
       <w:pPr>
         <w:pStyle w:val="Text"/>
         <w:tabs>
+          <w:tab w:val="clear" w:pos="708"/>
           <w:tab w:val="left" w:pos="5670" w:leader="none"/>
         </w:tabs>
         <w:rPr/>
@@ -109,6 +114,7 @@
       <w:pPr>
         <w:pStyle w:val="Normal"/>
         <w:tabs>
+          <w:tab w:val="clear" w:pos="708"/>
           <w:tab w:val="right" w:pos="9072" w:leader="none"/>
         </w:tabs>
         <w:spacing w:lineRule="atLeast" w:line="280"/>
@@ -139,20 +145,19 @@
         <w:tblW w:w="9322" w:type="dxa"/>
         <w:jc w:val="left"/>
         <w:tblInd w:w="0" w:type="dxa"/>
-        <w:tblBorders/>
         <w:tblCellMar>
           <w:top w:w="0" w:type="dxa"/>
           <w:left w:w="108" w:type="dxa"/>
           <w:bottom w:w="0" w:type="dxa"/>
           <w:right w:w="108" w:type="dxa"/>
         </w:tblCellMar>
-        <w:tblLook w:noVBand="0" w:val="01e0" w:noHBand="0" w:lastColumn="1" w:firstColumn="1" w:lastRow="1" w:firstRow="1"/>
+        <w:tblLook w:val="01e0" w:noVBand="0" w:noHBand="0" w:lastColumn="1" w:firstColumn="1" w:lastRow="1" w:firstRow="1"/>
       </w:tblPr>
       <w:tblGrid>
         <w:gridCol w:w="2445"/>
         <w:gridCol w:w="3175"/>
-        <w:gridCol w:w="1608"/>
-        <w:gridCol w:w="2093"/>
+        <w:gridCol w:w="1607"/>
+        <w:gridCol w:w="2094"/>
       </w:tblGrid>
       <w:tr>
         <w:trPr/>
@@ -194,7 +199,7 @@
         </w:tc>
         <w:tc>
           <w:tcPr>
-            <w:tcW w:w="1608" w:type="dxa"/>
+            <w:tcW w:w="1607" w:type="dxa"/>
             <w:tcBorders/>
             <w:shd w:fill="auto" w:val="clear"/>
           </w:tcPr>
@@ -212,7 +217,7 @@
         </w:tc>
         <w:tc>
           <w:tcPr>
-            <w:tcW w:w="2093" w:type="dxa"/>
+            <w:tcW w:w="2094" w:type="dxa"/>
             <w:tcBorders/>
             <w:shd w:fill="auto" w:val="clear"/>
           </w:tcPr>
@@ -487,7 +492,7 @@
         </w:tc>
         <w:tc>
           <w:tcPr>
-            <w:tcW w:w="1608" w:type="dxa"/>
+            <w:tcW w:w="1607" w:type="dxa"/>
             <w:tcBorders/>
             <w:shd w:fill="auto" w:val="clear"/>
           </w:tcPr>
@@ -505,7 +510,7 @@
         </w:tc>
         <w:tc>
           <w:tcPr>
-            <w:tcW w:w="2093" w:type="dxa"/>
+            <w:tcW w:w="2094" w:type="dxa"/>
             <w:tcBorders/>
             <w:shd w:fill="auto" w:val="clear"/>
           </w:tcPr>
@@ -579,6 +584,7 @@
       <w:pPr>
         <w:pStyle w:val="Normal"/>
         <w:tabs>
+          <w:tab w:val="clear" w:pos="708"/>
           <w:tab w:val="right" w:pos="9070" w:leader="none"/>
         </w:tabs>
         <w:spacing w:lineRule="exact" w:line="280"/>
@@ -597,6 +603,7 @@
       <w:pPr>
         <w:pStyle w:val="Normal"/>
         <w:tabs>
+          <w:tab w:val="clear" w:pos="708"/>
           <w:tab w:val="left" w:pos="284" w:leader="none"/>
           <w:tab w:val="right" w:pos="9070" w:leader="none"/>
         </w:tabs>
@@ -611,6 +618,7 @@
       <w:pPr>
         <w:pStyle w:val="Normal"/>
         <w:tabs>
+          <w:tab w:val="clear" w:pos="708"/>
           <w:tab w:val="right" w:pos="9070" w:leader="none"/>
         </w:tabs>
         <w:spacing w:lineRule="exact" w:line="280"/>
@@ -630,7 +638,6 @@
         <w:tblW w:w="9075" w:type="dxa"/>
         <w:jc w:val="left"/>
         <w:tblInd w:w="0" w:type="dxa"/>
-        <w:tblBorders/>
         <w:tblCellMar>
           <w:top w:w="0" w:type="dxa"/>
           <w:left w:w="0" w:type="dxa"/>
@@ -685,6 +692,7 @@
       <w:pPr>
         <w:pStyle w:val="Normal"/>
         <w:tabs>
+          <w:tab w:val="clear" w:pos="708"/>
           <w:tab w:val="left" w:pos="284" w:leader="none"/>
           <w:tab w:val="left" w:pos="5387" w:leader="none"/>
           <w:tab w:val="right" w:pos="9070" w:leader="none"/>
@@ -704,6 +712,7 @@
       <w:pPr>
         <w:pStyle w:val="Normal"/>
         <w:tabs>
+          <w:tab w:val="clear" w:pos="708"/>
           <w:tab w:val="left" w:pos="284" w:leader="none"/>
           <w:tab w:val="left" w:pos="5387" w:leader="none"/>
           <w:tab w:val="right" w:pos="9070" w:leader="none"/>
@@ -719,6 +728,7 @@
       <w:pPr>
         <w:pStyle w:val="Normal"/>
         <w:tabs>
+          <w:tab w:val="clear" w:pos="708"/>
           <w:tab w:val="right" w:pos="9070" w:leader="none"/>
         </w:tabs>
         <w:spacing w:lineRule="exact" w:line="280"/>
@@ -738,7 +748,6 @@
         <w:tblW w:w="9075" w:type="dxa"/>
         <w:jc w:val="left"/>
         <w:tblInd w:w="0" w:type="dxa"/>
-        <w:tblBorders/>
         <w:tblCellMar>
           <w:top w:w="0" w:type="dxa"/>
           <w:left w:w="0" w:type="dxa"/>
@@ -837,6 +846,7 @@
       <w:pPr>
         <w:pStyle w:val="Normal"/>
         <w:tabs>
+          <w:tab w:val="clear" w:pos="708"/>
           <w:tab w:val="right" w:pos="9070" w:leader="none"/>
         </w:tabs>
         <w:spacing w:lineRule="exact" w:line="280"/>
@@ -854,6 +864,7 @@
       <w:pPr>
         <w:pStyle w:val="Normal"/>
         <w:tabs>
+          <w:tab w:val="clear" w:pos="708"/>
           <w:tab w:val="right" w:pos="9070" w:leader="none"/>
         </w:tabs>
         <w:spacing w:lineRule="exact" w:line="280"/>
@@ -867,6 +878,7 @@
       <w:pPr>
         <w:pStyle w:val="Normal"/>
         <w:tabs>
+          <w:tab w:val="clear" w:pos="708"/>
           <w:tab w:val="right" w:pos="9070" w:leader="none"/>
         </w:tabs>
         <w:spacing w:lineRule="exact" w:line="280"/>
@@ -880,6 +892,7 @@
       <w:pPr>
         <w:pStyle w:val="Normal"/>
         <w:tabs>
+          <w:tab w:val="clear" w:pos="708"/>
           <w:tab w:val="right" w:pos="9070" w:leader="none"/>
         </w:tabs>
         <w:spacing w:lineRule="exact" w:line="280"/>
@@ -899,25 +912,24 @@
         <w:tblW w:w="9322" w:type="dxa"/>
         <w:jc w:val="left"/>
         <w:tblInd w:w="0" w:type="dxa"/>
-        <w:tblBorders/>
         <w:tblCellMar>
           <w:top w:w="0" w:type="dxa"/>
           <w:left w:w="108" w:type="dxa"/>
           <w:bottom w:w="0" w:type="dxa"/>
           <w:right w:w="108" w:type="dxa"/>
         </w:tblCellMar>
-        <w:tblLook w:noVBand="0" w:val="01e0" w:noHBand="0" w:lastColumn="1" w:firstColumn="1" w:lastRow="1" w:firstRow="1"/>
+        <w:tblLook w:val="01e0" w:noVBand="0" w:noHBand="0" w:lastColumn="1" w:firstColumn="1" w:lastRow="1" w:firstRow="1"/>
       </w:tblPr>
       <w:tblGrid>
-        <w:gridCol w:w="3652"/>
+        <w:gridCol w:w="3651"/>
         <w:gridCol w:w="3686"/>
-        <w:gridCol w:w="1984"/>
+        <w:gridCol w:w="1985"/>
       </w:tblGrid>
       <w:tr>
         <w:trPr/>
         <w:tc>
           <w:tcPr>
-            <w:tcW w:w="3652" w:type="dxa"/>
+            <w:tcW w:w="3651" w:type="dxa"/>
             <w:tcBorders/>
             <w:shd w:fill="auto" w:val="clear"/>
           </w:tcPr>
@@ -925,6 +937,7 @@
             <w:pPr>
               <w:pStyle w:val="Normal"/>
               <w:tabs>
+                <w:tab w:val="clear" w:pos="708"/>
                 <w:tab w:val="left" w:pos="284" w:leader="none"/>
                 <w:tab w:val="left" w:pos="5387" w:leader="none"/>
                 <w:tab w:val="right" w:pos="9070" w:leader="none"/>
@@ -948,6 +961,7 @@
             <w:pPr>
               <w:pStyle w:val="Normal"/>
               <w:tabs>
+                <w:tab w:val="clear" w:pos="708"/>
                 <w:tab w:val="right" w:pos="9070" w:leader="none"/>
               </w:tabs>
               <w:spacing w:lineRule="exact" w:line="280" w:before="120" w:after="0"/>
@@ -962,7 +976,7 @@
         </w:tc>
         <w:tc>
           <w:tcPr>
-            <w:tcW w:w="1984" w:type="dxa"/>
+            <w:tcW w:w="1985" w:type="dxa"/>
             <w:tcBorders/>
             <w:shd w:fill="auto" w:val="clear"/>
           </w:tcPr>
@@ -970,6 +984,7 @@
             <w:pPr>
               <w:pStyle w:val="Normal"/>
               <w:tabs>
+                <w:tab w:val="clear" w:pos="708"/>
                 <w:tab w:val="right" w:pos="9070" w:leader="none"/>
               </w:tabs>
               <w:spacing w:lineRule="exact" w:line="280" w:before="120" w:after="0"/>
@@ -991,6 +1006,7 @@
       <w:pPr>
         <w:pStyle w:val="Normal"/>
         <w:tabs>
+          <w:tab w:val="clear" w:pos="708"/>
           <w:tab w:val="right" w:pos="9070" w:leader="none"/>
         </w:tabs>
         <w:spacing w:lineRule="exact" w:line="280" w:before="120" w:after="0"/>
@@ -1012,6 +1028,7 @@
       <w:pPr>
         <w:pStyle w:val="Normal"/>
         <w:tabs>
+          <w:tab w:val="clear" w:pos="708"/>
           <w:tab w:val="right" w:pos="9072" w:leader="none"/>
         </w:tabs>
         <w:spacing w:lineRule="exact" w:line="280" w:before="120" w:after="0"/>
@@ -1033,6 +1050,7 @@
       <w:pPr>
         <w:pStyle w:val="Normal"/>
         <w:tabs>
+          <w:tab w:val="clear" w:pos="708"/>
           <w:tab w:val="right" w:pos="9072" w:leader="none"/>
         </w:tabs>
         <w:spacing w:lineRule="exact" w:line="280" w:before="120" w:after="0"/>
@@ -1054,6 +1072,7 @@
       <w:pPr>
         <w:pStyle w:val="Normal"/>
         <w:tabs>
+          <w:tab w:val="clear" w:pos="708"/>
           <w:tab w:val="left" w:pos="284" w:leader="none"/>
           <w:tab w:val="left" w:pos="567" w:leader="none"/>
           <w:tab w:val="left" w:pos="1701" w:leader="none"/>
@@ -1074,6 +1093,7 @@
       <w:pPr>
         <w:pStyle w:val="Normal"/>
         <w:tabs>
+          <w:tab w:val="clear" w:pos="708"/>
           <w:tab w:val="right" w:pos="4820" w:leader="none"/>
           <w:tab w:val="left" w:pos="4962" w:leader="none"/>
           <w:tab w:val="left" w:pos="6521" w:leader="none"/>
@@ -1091,6 +1111,7 @@
       <w:pPr>
         <w:pStyle w:val="Normal"/>
         <w:tabs>
+          <w:tab w:val="clear" w:pos="708"/>
           <w:tab w:val="right" w:pos="9072" w:leader="none"/>
         </w:tabs>
         <w:spacing w:lineRule="exact" w:line="280"/>
@@ -1130,6 +1151,7 @@
       <w:pPr>
         <w:pStyle w:val="Normal"/>
         <w:tabs>
+          <w:tab w:val="clear" w:pos="708"/>
           <w:tab w:val="left" w:pos="284" w:leader="none"/>
         </w:tabs>
         <w:spacing w:lineRule="exact" w:line="280"/>
@@ -1149,6 +1171,7 @@
           <w:numId w:val="1"/>
         </w:numPr>
         <w:tabs>
+          <w:tab w:val="clear" w:pos="708"/>
           <w:tab w:val="left" w:pos="426" w:leader="none"/>
         </w:tabs>
         <w:spacing w:lineRule="exact" w:line="280"/>
@@ -1169,6 +1192,7 @@
           <w:numId w:val="1"/>
         </w:numPr>
         <w:tabs>
+          <w:tab w:val="clear" w:pos="708"/>
           <w:tab w:val="left" w:pos="426" w:leader="none"/>
         </w:tabs>
         <w:spacing w:lineRule="exact" w:line="280"/>
@@ -1189,6 +1213,7 @@
           <w:numId w:val="1"/>
         </w:numPr>
         <w:tabs>
+          <w:tab w:val="clear" w:pos="708"/>
           <w:tab w:val="left" w:pos="426" w:leader="none"/>
         </w:tabs>
         <w:spacing w:lineRule="exact" w:line="280"/>
@@ -1209,6 +1234,7 @@
           <w:numId w:val="1"/>
         </w:numPr>
         <w:tabs>
+          <w:tab w:val="clear" w:pos="708"/>
           <w:tab w:val="left" w:pos="426" w:leader="none"/>
         </w:tabs>
         <w:spacing w:lineRule="exact" w:line="280"/>
@@ -1276,7 +1302,19 @@
         <w:rPr>
           <w:b/>
         </w:rPr>
-        <w:t>innert 10 Tagen</w:t>
+        <w:t xml:space="preserve">innert </w:t>
+      </w:r>
+      <w:r>
+        <w:rPr>
+          <w:b/>
+        </w:rPr>
+        <w:t>3</w:t>
+      </w:r>
+      <w:r>
+        <w:rPr>
+          <w:b/>
+        </w:rPr>
+        <w:t>0 Tagen</w:t>
       </w:r>
       <w:r>
         <w:rPr/>
@@ -2704,6 +2742,70 @@
       <w:rFonts w:cs="Wingdings"/>
     </w:rPr>
   </w:style>
+  <w:style w:type="character" w:styleId="ListLabel95">
+    <w:name w:val="ListLabel 95"/>
+    <w:qFormat/>
+    <w:rPr>
+      <w:rFonts w:cs="Arial"/>
+      <w:i w:val="false"/>
+    </w:rPr>
+  </w:style>
+  <w:style w:type="character" w:styleId="ListLabel96">
+    <w:name w:val="ListLabel 96"/>
+    <w:qFormat/>
+    <w:rPr>
+      <w:rFonts w:cs="Courier New"/>
+    </w:rPr>
+  </w:style>
+  <w:style w:type="character" w:styleId="ListLabel97">
+    <w:name w:val="ListLabel 97"/>
+    <w:qFormat/>
+    <w:rPr>
+      <w:rFonts w:cs="Wingdings"/>
+    </w:rPr>
+  </w:style>
+  <w:style w:type="character" w:styleId="ListLabel98">
+    <w:name w:val="ListLabel 98"/>
+    <w:qFormat/>
+    <w:rPr>
+      <w:rFonts w:cs="Symbol"/>
+    </w:rPr>
+  </w:style>
+  <w:style w:type="character" w:styleId="ListLabel99">
+    <w:name w:val="ListLabel 99"/>
+    <w:qFormat/>
+    <w:rPr>
+      <w:rFonts w:cs="Courier New"/>
+    </w:rPr>
+  </w:style>
+  <w:style w:type="character" w:styleId="ListLabel100">
+    <w:name w:val="ListLabel 100"/>
+    <w:qFormat/>
+    <w:rPr>
+      <w:rFonts w:cs="Wingdings"/>
+    </w:rPr>
+  </w:style>
+  <w:style w:type="character" w:styleId="ListLabel101">
+    <w:name w:val="ListLabel 101"/>
+    <w:qFormat/>
+    <w:rPr>
+      <w:rFonts w:cs="Symbol"/>
+    </w:rPr>
+  </w:style>
+  <w:style w:type="character" w:styleId="ListLabel102">
+    <w:name w:val="ListLabel 102"/>
+    <w:qFormat/>
+    <w:rPr>
+      <w:rFonts w:cs="Courier New"/>
+    </w:rPr>
+  </w:style>
+  <w:style w:type="character" w:styleId="ListLabel103">
+    <w:name w:val="ListLabel 103"/>
+    <w:qFormat/>
+    <w:rPr>
+      <w:rFonts w:cs="Wingdings"/>
+    </w:rPr>
+  </w:style>
   <w:style w:type="paragraph" w:styleId="Heading" w:customStyle="1">
     <w:name w:val="Heading"/>
     <w:basedOn w:val="Normal"/>
@@ -2769,6 +2871,7 @@
     <w:rsid w:val="008a6681"/>
     <w:pPr>
       <w:tabs>
+        <w:tab w:val="clear" w:pos="708"/>
         <w:tab w:val="center" w:pos="4536" w:leader="none"/>
         <w:tab w:val="right" w:pos="9072" w:leader="none"/>
       </w:tabs>
@@ -2782,6 +2885,7 @@
     <w:rsid w:val="008a6681"/>
     <w:pPr>
       <w:tabs>
+        <w:tab w:val="clear" w:pos="708"/>
         <w:tab w:val="center" w:pos="4536" w:leader="none"/>
         <w:tab w:val="right" w:pos="9072" w:leader="none"/>
       </w:tabs>

</xml_diff>